<commit_message>
unite de traitement v1
</commit_message>
<xml_diff>
--- a/doc/compte-rendu.docx
+++ b/doc/compte-rendu.docx
@@ -1035,9 +1035,258 @@
         <w:t xml:space="preserve"> ALU)</w:t>
       </w:r>
     </w:p>
-    <w:p/>
+    <w:p>
+      <w:r>
+        <w:t xml:space="preserve">On teste </w:t>
+      </w:r>
+      <w:proofErr w:type="spellStart"/>
+      <w:r>
+        <w:t>tous</w:t>
+      </w:r>
+      <w:proofErr w:type="spellEnd"/>
+      <w:r>
+        <w:t xml:space="preserve"> les </w:t>
+      </w:r>
+      <w:proofErr w:type="spellStart"/>
+      <w:r>
+        <w:t>cas</w:t>
+      </w:r>
+      <w:proofErr w:type="spellEnd"/>
+      <w:r>
+        <w:t xml:space="preserve"> de sorties (il </w:t>
+      </w:r>
+      <w:proofErr w:type="spellStart"/>
+      <w:r>
+        <w:t>y en</w:t>
+      </w:r>
+      <w:proofErr w:type="spellEnd"/>
+      <w:r>
+        <w:t xml:space="preserve"> </w:t>
+      </w:r>
+      <w:proofErr w:type="gramStart"/>
+      <w:r>
+        <w:t>a</w:t>
+      </w:r>
+      <w:proofErr w:type="gramEnd"/>
+      <w:r>
+        <w:t xml:space="preserve"> 8 </w:t>
+      </w:r>
+      <w:proofErr w:type="spellStart"/>
+      <w:r>
+        <w:t>en</w:t>
+      </w:r>
+      <w:proofErr w:type="spellEnd"/>
+      <w:r>
+        <w:t xml:space="preserve"> total):</w:t>
+      </w:r>
+    </w:p>
+    <w:p>
+      <w:r>
+        <w:rPr>
+          <w:noProof/>
+        </w:rPr>
+        <w:drawing>
+          <wp:inline distT="0" distB="0" distL="0" distR="0" wp14:anchorId="32CC50A7" wp14:editId="48CB2E70">
+            <wp:extent cx="5943600" cy="3337560"/>
+            <wp:effectExtent l="0" t="0" r="0" b="0"/>
+            <wp:docPr id="2" name="Picture 2"/>
+            <wp:cNvGraphicFramePr>
+              <a:graphicFrameLocks xmlns:a="http://schemas.openxmlformats.org/drawingml/2006/main" noChangeAspect="1"/>
+            </wp:cNvGraphicFramePr>
+            <a:graphic xmlns:a="http://schemas.openxmlformats.org/drawingml/2006/main">
+              <a:graphicData uri="http://schemas.openxmlformats.org/drawingml/2006/picture">
+                <pic:pic xmlns:pic="http://schemas.openxmlformats.org/drawingml/2006/picture">
+                  <pic:nvPicPr>
+                    <pic:cNvPr id="2" name="Picture 2"/>
+                    <pic:cNvPicPr/>
+                  </pic:nvPicPr>
+                  <pic:blipFill>
+                    <a:blip r:embed="rId7" cstate="print">
+                      <a:extLst>
+                        <a:ext uri="{28A0092B-C50C-407E-A947-70E740481C1C}">
+                          <a14:useLocalDpi xmlns:a14="http://schemas.microsoft.com/office/drawing/2010/main" val="0"/>
+                        </a:ext>
+                      </a:extLst>
+                    </a:blip>
+                    <a:stretch>
+                      <a:fillRect/>
+                    </a:stretch>
+                  </pic:blipFill>
+                  <pic:spPr>
+                    <a:xfrm>
+                      <a:off x="0" y="0"/>
+                      <a:ext cx="5943600" cy="3337560"/>
+                    </a:xfrm>
+                    <a:prstGeom prst="rect">
+                      <a:avLst/>
+                    </a:prstGeom>
+                  </pic:spPr>
+                </pic:pic>
+              </a:graphicData>
+            </a:graphic>
+          </wp:inline>
+        </w:drawing>
+      </w:r>
+    </w:p>
+    <w:p>
+      <w:pPr>
+        <w:rPr>
+          <w:noProof/>
+        </w:rPr>
+      </w:pPr>
+      <w:r>
+        <w:rPr>
+          <w:noProof/>
+        </w:rPr>
+        <w:lastRenderedPageBreak/>
+        <w:drawing>
+          <wp:inline distT="0" distB="0" distL="0" distR="0" wp14:anchorId="549EF63C" wp14:editId="52FF1393">
+            <wp:extent cx="5943600" cy="2596515"/>
+            <wp:effectExtent l="0" t="0" r="0" b="0"/>
+            <wp:docPr id="3" name="Picture 3"/>
+            <wp:cNvGraphicFramePr>
+              <a:graphicFrameLocks xmlns:a="http://schemas.openxmlformats.org/drawingml/2006/main" noChangeAspect="1"/>
+            </wp:cNvGraphicFramePr>
+            <a:graphic xmlns:a="http://schemas.openxmlformats.org/drawingml/2006/main">
+              <a:graphicData uri="http://schemas.openxmlformats.org/drawingml/2006/picture">
+                <pic:pic xmlns:pic="http://schemas.openxmlformats.org/drawingml/2006/picture">
+                  <pic:nvPicPr>
+                    <pic:cNvPr id="3" name="Picture 3"/>
+                    <pic:cNvPicPr/>
+                  </pic:nvPicPr>
+                  <pic:blipFill>
+                    <a:blip r:embed="rId8" cstate="print">
+                      <a:extLst>
+                        <a:ext uri="{28A0092B-C50C-407E-A947-70E740481C1C}">
+                          <a14:useLocalDpi xmlns:a14="http://schemas.microsoft.com/office/drawing/2010/main" val="0"/>
+                        </a:ext>
+                      </a:extLst>
+                    </a:blip>
+                    <a:stretch>
+                      <a:fillRect/>
+                    </a:stretch>
+                  </pic:blipFill>
+                  <pic:spPr>
+                    <a:xfrm>
+                      <a:off x="0" y="0"/>
+                      <a:ext cx="5943600" cy="2596515"/>
+                    </a:xfrm>
+                    <a:prstGeom prst="rect">
+                      <a:avLst/>
+                    </a:prstGeom>
+                  </pic:spPr>
+                </pic:pic>
+              </a:graphicData>
+            </a:graphic>
+          </wp:inline>
+        </w:drawing>
+      </w:r>
+    </w:p>
+    <w:p>
+      <w:pPr>
+        <w:rPr>
+          <w:noProof/>
+        </w:rPr>
+      </w:pPr>
+    </w:p>
+    <w:p>
+      <w:pPr>
+        <w:rPr>
+          <w:noProof/>
+        </w:rPr>
+      </w:pPr>
+    </w:p>
+    <w:p>
+      <w:r>
+        <w:rPr>
+          <w:rFonts w:ascii="Calibri-Bold" w:hAnsi="Calibri-Bold" w:cs="Calibri-Bold"/>
+          <w:b/>
+          <w:bCs/>
+          <w:color w:val="2F5497"/>
+          <w:sz w:val="32"/>
+          <w:szCs w:val="32"/>
+        </w:rPr>
+        <w:t xml:space="preserve">Banc de </w:t>
+      </w:r>
+      <w:proofErr w:type="spellStart"/>
+      <w:r>
+        <w:rPr>
+          <w:rFonts w:ascii="Calibri-Bold" w:hAnsi="Calibri-Bold" w:cs="Calibri-Bold"/>
+          <w:b/>
+          <w:bCs/>
+          <w:color w:val="2F5497"/>
+          <w:sz w:val="32"/>
+          <w:szCs w:val="32"/>
+        </w:rPr>
+        <w:t>registre</w:t>
+      </w:r>
+      <w:proofErr w:type="spellEnd"/>
+    </w:p>
+    <w:p>
+      <w:pPr>
+        <w:rPr>
+          <w:noProof/>
+        </w:rPr>
+      </w:pPr>
+      <w:r>
+        <w:rPr>
+          <w:noProof/>
+        </w:rPr>
+        <w:drawing>
+          <wp:inline distT="0" distB="0" distL="0" distR="0" wp14:anchorId="0081E335" wp14:editId="4B5105B4">
+            <wp:extent cx="5943600" cy="3322320"/>
+            <wp:effectExtent l="0" t="0" r="0" b="0"/>
+            <wp:docPr id="4" name="Picture 4"/>
+            <wp:cNvGraphicFramePr>
+              <a:graphicFrameLocks xmlns:a="http://schemas.openxmlformats.org/drawingml/2006/main" noChangeAspect="1"/>
+            </wp:cNvGraphicFramePr>
+            <a:graphic xmlns:a="http://schemas.openxmlformats.org/drawingml/2006/main">
+              <a:graphicData uri="http://schemas.openxmlformats.org/drawingml/2006/picture">
+                <pic:pic xmlns:pic="http://schemas.openxmlformats.org/drawingml/2006/picture">
+                  <pic:nvPicPr>
+                    <pic:cNvPr id="4" name="Picture 4"/>
+                    <pic:cNvPicPr/>
+                  </pic:nvPicPr>
+                  <pic:blipFill>
+                    <a:blip r:embed="rId9" cstate="print">
+                      <a:extLst>
+                        <a:ext uri="{28A0092B-C50C-407E-A947-70E740481C1C}">
+                          <a14:useLocalDpi xmlns:a14="http://schemas.microsoft.com/office/drawing/2010/main" val="0"/>
+                        </a:ext>
+                      </a:extLst>
+                    </a:blip>
+                    <a:stretch>
+                      <a:fillRect/>
+                    </a:stretch>
+                  </pic:blipFill>
+                  <pic:spPr>
+                    <a:xfrm>
+                      <a:off x="0" y="0"/>
+                      <a:ext cx="5943600" cy="3322320"/>
+                    </a:xfrm>
+                    <a:prstGeom prst="rect">
+                      <a:avLst/>
+                    </a:prstGeom>
+                  </pic:spPr>
+                </pic:pic>
+              </a:graphicData>
+            </a:graphic>
+          </wp:inline>
+        </w:drawing>
+      </w:r>
+    </w:p>
+    <w:p>
+      <w:pPr>
+        <w:tabs>
+          <w:tab w:val="left" w:pos="7692"/>
+        </w:tabs>
+      </w:pPr>
+      <w:r>
+        <w:tab/>
+      </w:r>
+    </w:p>
     <w:sectPr>
-      <w:headerReference w:type="default" r:id="rId6"/>
+      <w:headerReference w:type="default" r:id="rId10"/>
       <w:pgSz w:w="12240" w:h="15840"/>
       <w:pgMar w:top="1440" w:right="1440" w:bottom="1440" w:left="1440" w:header="720" w:footer="720" w:gutter="0"/>
       <w:cols w:space="720"/>
@@ -1944,4 +2193,16 @@
     </a:ext>
   </a:extLst>
 </a:theme>
+</file>
+
+<file path=customXml/item1.xml><?xml version="1.0" encoding="utf-8"?>
+<b:Sources xmlns:b="http://schemas.openxmlformats.org/officeDocument/2006/bibliography" xmlns="http://schemas.openxmlformats.org/officeDocument/2006/bibliography" SelectedStyle="\APASixthEditionOfficeOnline.xsl" StyleName="APA" Version="6"/>
+</file>
+
+<file path=customXml/itemProps1.xml><?xml version="1.0" encoding="utf-8"?>
+<ds:datastoreItem xmlns:ds="http://schemas.openxmlformats.org/officeDocument/2006/customXml" ds:itemID="{63DA2160-25F8-4187-8614-2BE2AD13FA06}">
+  <ds:schemaRefs>
+    <ds:schemaRef ds:uri="http://schemas.openxmlformats.org/officeDocument/2006/bibliography"/>
+  </ds:schemaRefs>
+</ds:datastoreItem>
 </file>
</xml_diff>